<commit_message>
Actualización de archivo word
</commit_message>
<xml_diff>
--- a/DANNA_CAMARGO_M_10_BACKEND.docx
+++ b/DANNA_CAMARGO_M_10_BACKEND.docx
@@ -258,6 +258,7 @@
           <w:docPartUnique/>
         </w:docPartObj>
       </w:sdtPr>
+      <w:sdtEndPr/>
       <w:sdtContent>
         <w:p>
           <w:pPr>
@@ -10286,7 +10287,7 @@
                 <w:color w:val="CCCCCC"/>
                 <w:sz w:val="16"/>
                 <w:szCs w:val="16"/>
-                <w:lang w:eastAsia="es-CO"/>
+                <w:lang w:val="en-US" w:eastAsia="es-CO"/>
               </w:rPr>
             </w:pPr>
             <w:r>
@@ -10299,25 +10300,23 @@
               </w:rPr>
               <w:t xml:space="preserve">    </w:t>
             </w:r>
-            <w:proofErr w:type="spellStart"/>
             <w:r>
               <w:rPr>
                 <w:rFonts w:ascii="Consolas" w:eastAsia="Times New Roman" w:hAnsi="Consolas" w:cs="Times New Roman"/>
                 <w:color w:val="9CDCFE"/>
                 <w:sz w:val="16"/>
                 <w:szCs w:val="16"/>
-                <w:lang w:eastAsia="es-CO"/>
+                <w:lang w:val="en-US" w:eastAsia="es-CO"/>
               </w:rPr>
               <w:t>left</w:t>
             </w:r>
-            <w:proofErr w:type="spellEnd"/>
-            <w:r>
-              <w:rPr>
-                <w:rFonts w:ascii="Consolas" w:eastAsia="Times New Roman" w:hAnsi="Consolas" w:cs="Times New Roman"/>
-                <w:color w:val="CCCCCC"/>
-                <w:sz w:val="16"/>
-                <w:szCs w:val="16"/>
-                <w:lang w:eastAsia="es-CO"/>
+            <w:r>
+              <w:rPr>
+                <w:rFonts w:ascii="Consolas" w:eastAsia="Times New Roman" w:hAnsi="Consolas" w:cs="Times New Roman"/>
+                <w:color w:val="CCCCCC"/>
+                <w:sz w:val="16"/>
+                <w:szCs w:val="16"/>
+                <w:lang w:val="en-US" w:eastAsia="es-CO"/>
               </w:rPr>
               <w:t xml:space="preserve">: </w:t>
             </w:r>
@@ -10327,7 +10326,7 @@
                 <w:color w:val="B5CEA8"/>
                 <w:sz w:val="16"/>
                 <w:szCs w:val="16"/>
-                <w:lang w:eastAsia="es-CO"/>
+                <w:lang w:val="en-US" w:eastAsia="es-CO"/>
               </w:rPr>
               <w:t>25px</w:t>
             </w:r>
@@ -10337,7 +10336,7 @@
                 <w:color w:val="CCCCCC"/>
                 <w:sz w:val="16"/>
                 <w:szCs w:val="16"/>
-                <w:lang w:eastAsia="es-CO"/>
+                <w:lang w:val="en-US" w:eastAsia="es-CO"/>
               </w:rPr>
               <w:t>;</w:t>
             </w:r>
@@ -10351,38 +10350,36 @@
                 <w:color w:val="CCCCCC"/>
                 <w:sz w:val="16"/>
                 <w:szCs w:val="16"/>
-                <w:lang w:eastAsia="es-CO"/>
-              </w:rPr>
-            </w:pPr>
-            <w:r>
-              <w:rPr>
-                <w:rFonts w:ascii="Consolas" w:eastAsia="Times New Roman" w:hAnsi="Consolas" w:cs="Times New Roman"/>
-                <w:color w:val="CCCCCC"/>
-                <w:sz w:val="16"/>
-                <w:szCs w:val="16"/>
-                <w:lang w:eastAsia="es-CO"/>
+                <w:lang w:val="en-US" w:eastAsia="es-CO"/>
+              </w:rPr>
+            </w:pPr>
+            <w:r>
+              <w:rPr>
+                <w:rFonts w:ascii="Consolas" w:eastAsia="Times New Roman" w:hAnsi="Consolas" w:cs="Times New Roman"/>
+                <w:color w:val="CCCCCC"/>
+                <w:sz w:val="16"/>
+                <w:szCs w:val="16"/>
+                <w:lang w:val="en-US" w:eastAsia="es-CO"/>
               </w:rPr>
               <w:t xml:space="preserve">    </w:t>
             </w:r>
-            <w:proofErr w:type="spellStart"/>
             <w:r>
               <w:rPr>
                 <w:rFonts w:ascii="Consolas" w:eastAsia="Times New Roman" w:hAnsi="Consolas" w:cs="Times New Roman"/>
                 <w:color w:val="9CDCFE"/>
                 <w:sz w:val="16"/>
                 <w:szCs w:val="16"/>
-                <w:lang w:eastAsia="es-CO"/>
+                <w:lang w:val="en-US" w:eastAsia="es-CO"/>
               </w:rPr>
               <w:t>width</w:t>
             </w:r>
-            <w:proofErr w:type="spellEnd"/>
-            <w:r>
-              <w:rPr>
-                <w:rFonts w:ascii="Consolas" w:eastAsia="Times New Roman" w:hAnsi="Consolas" w:cs="Times New Roman"/>
-                <w:color w:val="CCCCCC"/>
-                <w:sz w:val="16"/>
-                <w:szCs w:val="16"/>
-                <w:lang w:eastAsia="es-CO"/>
+            <w:r>
+              <w:rPr>
+                <w:rFonts w:ascii="Consolas" w:eastAsia="Times New Roman" w:hAnsi="Consolas" w:cs="Times New Roman"/>
+                <w:color w:val="CCCCCC"/>
+                <w:sz w:val="16"/>
+                <w:szCs w:val="16"/>
+                <w:lang w:val="en-US" w:eastAsia="es-CO"/>
               </w:rPr>
               <w:t xml:space="preserve">: </w:t>
             </w:r>
@@ -10392,7 +10389,7 @@
                 <w:color w:val="B5CEA8"/>
                 <w:sz w:val="16"/>
                 <w:szCs w:val="16"/>
-                <w:lang w:eastAsia="es-CO"/>
+                <w:lang w:val="en-US" w:eastAsia="es-CO"/>
               </w:rPr>
               <w:t>50px</w:t>
             </w:r>
@@ -10402,7 +10399,7 @@
                 <w:color w:val="CCCCCC"/>
                 <w:sz w:val="16"/>
                 <w:szCs w:val="16"/>
-                <w:lang w:eastAsia="es-CO"/>
+                <w:lang w:val="en-US" w:eastAsia="es-CO"/>
               </w:rPr>
               <w:t>;</w:t>
             </w:r>
@@ -16799,7 +16796,7 @@
                 <w:color w:val="CCCCCC"/>
                 <w:sz w:val="16"/>
                 <w:szCs w:val="16"/>
-                <w:lang w:eastAsia="es-CO"/>
+                <w:lang w:val="en-US" w:eastAsia="es-CO"/>
               </w:rPr>
             </w:pPr>
             <w:r>
@@ -16812,25 +16809,23 @@
               </w:rPr>
               <w:t xml:space="preserve">    </w:t>
             </w:r>
-            <w:proofErr w:type="spellStart"/>
             <w:r>
               <w:rPr>
                 <w:rFonts w:ascii="Consolas" w:eastAsia="Times New Roman" w:hAnsi="Consolas" w:cs="Times New Roman"/>
                 <w:color w:val="9CDCFE"/>
                 <w:sz w:val="16"/>
                 <w:szCs w:val="16"/>
-                <w:lang w:eastAsia="es-CO"/>
+                <w:lang w:val="en-US" w:eastAsia="es-CO"/>
               </w:rPr>
               <w:t>left</w:t>
             </w:r>
-            <w:proofErr w:type="spellEnd"/>
-            <w:r>
-              <w:rPr>
-                <w:rFonts w:ascii="Consolas" w:eastAsia="Times New Roman" w:hAnsi="Consolas" w:cs="Times New Roman"/>
-                <w:color w:val="CCCCCC"/>
-                <w:sz w:val="16"/>
-                <w:szCs w:val="16"/>
-                <w:lang w:eastAsia="es-CO"/>
+            <w:r>
+              <w:rPr>
+                <w:rFonts w:ascii="Consolas" w:eastAsia="Times New Roman" w:hAnsi="Consolas" w:cs="Times New Roman"/>
+                <w:color w:val="CCCCCC"/>
+                <w:sz w:val="16"/>
+                <w:szCs w:val="16"/>
+                <w:lang w:val="en-US" w:eastAsia="es-CO"/>
               </w:rPr>
               <w:t xml:space="preserve">: </w:t>
             </w:r>
@@ -16840,7 +16835,7 @@
                 <w:color w:val="B5CEA8"/>
                 <w:sz w:val="16"/>
                 <w:szCs w:val="16"/>
-                <w:lang w:eastAsia="es-CO"/>
+                <w:lang w:val="en-US" w:eastAsia="es-CO"/>
               </w:rPr>
               <w:t>25px</w:t>
             </w:r>
@@ -16850,7 +16845,7 @@
                 <w:color w:val="CCCCCC"/>
                 <w:sz w:val="16"/>
                 <w:szCs w:val="16"/>
-                <w:lang w:eastAsia="es-CO"/>
+                <w:lang w:val="en-US" w:eastAsia="es-CO"/>
               </w:rPr>
               <w:t>;</w:t>
             </w:r>
@@ -16864,38 +16859,36 @@
                 <w:color w:val="CCCCCC"/>
                 <w:sz w:val="16"/>
                 <w:szCs w:val="16"/>
-                <w:lang w:eastAsia="es-CO"/>
-              </w:rPr>
-            </w:pPr>
-            <w:r>
-              <w:rPr>
-                <w:rFonts w:ascii="Consolas" w:eastAsia="Times New Roman" w:hAnsi="Consolas" w:cs="Times New Roman"/>
-                <w:color w:val="CCCCCC"/>
-                <w:sz w:val="16"/>
-                <w:szCs w:val="16"/>
-                <w:lang w:eastAsia="es-CO"/>
+                <w:lang w:val="en-US" w:eastAsia="es-CO"/>
+              </w:rPr>
+            </w:pPr>
+            <w:r>
+              <w:rPr>
+                <w:rFonts w:ascii="Consolas" w:eastAsia="Times New Roman" w:hAnsi="Consolas" w:cs="Times New Roman"/>
+                <w:color w:val="CCCCCC"/>
+                <w:sz w:val="16"/>
+                <w:szCs w:val="16"/>
+                <w:lang w:val="en-US" w:eastAsia="es-CO"/>
               </w:rPr>
               <w:t xml:space="preserve">    </w:t>
             </w:r>
-            <w:proofErr w:type="spellStart"/>
             <w:r>
               <w:rPr>
                 <w:rFonts w:ascii="Consolas" w:eastAsia="Times New Roman" w:hAnsi="Consolas" w:cs="Times New Roman"/>
                 <w:color w:val="9CDCFE"/>
                 <w:sz w:val="16"/>
                 <w:szCs w:val="16"/>
-                <w:lang w:eastAsia="es-CO"/>
+                <w:lang w:val="en-US" w:eastAsia="es-CO"/>
               </w:rPr>
               <w:t>width</w:t>
             </w:r>
-            <w:proofErr w:type="spellEnd"/>
-            <w:r>
-              <w:rPr>
-                <w:rFonts w:ascii="Consolas" w:eastAsia="Times New Roman" w:hAnsi="Consolas" w:cs="Times New Roman"/>
-                <w:color w:val="CCCCCC"/>
-                <w:sz w:val="16"/>
-                <w:szCs w:val="16"/>
-                <w:lang w:eastAsia="es-CO"/>
+            <w:r>
+              <w:rPr>
+                <w:rFonts w:ascii="Consolas" w:eastAsia="Times New Roman" w:hAnsi="Consolas" w:cs="Times New Roman"/>
+                <w:color w:val="CCCCCC"/>
+                <w:sz w:val="16"/>
+                <w:szCs w:val="16"/>
+                <w:lang w:val="en-US" w:eastAsia="es-CO"/>
               </w:rPr>
               <w:t xml:space="preserve">: </w:t>
             </w:r>
@@ -16905,7 +16898,7 @@
                 <w:color w:val="B5CEA8"/>
                 <w:sz w:val="16"/>
                 <w:szCs w:val="16"/>
-                <w:lang w:eastAsia="es-CO"/>
+                <w:lang w:val="en-US" w:eastAsia="es-CO"/>
               </w:rPr>
               <w:t>50px</w:t>
             </w:r>
@@ -16915,7 +16908,7 @@
                 <w:color w:val="CCCCCC"/>
                 <w:sz w:val="16"/>
                 <w:szCs w:val="16"/>
-                <w:lang w:eastAsia="es-CO"/>
+                <w:lang w:val="en-US" w:eastAsia="es-CO"/>
               </w:rPr>
               <w:t>;</w:t>
             </w:r>
@@ -24602,7 +24595,7 @@
                 <w:color w:val="CCCCCC"/>
                 <w:sz w:val="16"/>
                 <w:szCs w:val="16"/>
-                <w:lang w:eastAsia="es-CO"/>
+                <w:lang w:val="en-US" w:eastAsia="es-CO"/>
               </w:rPr>
             </w:pPr>
             <w:r>
@@ -24615,25 +24608,23 @@
               </w:rPr>
               <w:t xml:space="preserve">    </w:t>
             </w:r>
-            <w:proofErr w:type="spellStart"/>
             <w:r>
               <w:rPr>
                 <w:rFonts w:ascii="Consolas" w:eastAsia="Times New Roman" w:hAnsi="Consolas" w:cs="Times New Roman"/>
                 <w:color w:val="9CDCFE"/>
                 <w:sz w:val="16"/>
                 <w:szCs w:val="16"/>
-                <w:lang w:eastAsia="es-CO"/>
+                <w:lang w:val="en-US" w:eastAsia="es-CO"/>
               </w:rPr>
               <w:t>left</w:t>
             </w:r>
-            <w:proofErr w:type="spellEnd"/>
-            <w:r>
-              <w:rPr>
-                <w:rFonts w:ascii="Consolas" w:eastAsia="Times New Roman" w:hAnsi="Consolas" w:cs="Times New Roman"/>
-                <w:color w:val="CCCCCC"/>
-                <w:sz w:val="16"/>
-                <w:szCs w:val="16"/>
-                <w:lang w:eastAsia="es-CO"/>
+            <w:r>
+              <w:rPr>
+                <w:rFonts w:ascii="Consolas" w:eastAsia="Times New Roman" w:hAnsi="Consolas" w:cs="Times New Roman"/>
+                <w:color w:val="CCCCCC"/>
+                <w:sz w:val="16"/>
+                <w:szCs w:val="16"/>
+                <w:lang w:val="en-US" w:eastAsia="es-CO"/>
               </w:rPr>
               <w:t xml:space="preserve">: </w:t>
             </w:r>
@@ -24643,7 +24634,7 @@
                 <w:color w:val="B5CEA8"/>
                 <w:sz w:val="16"/>
                 <w:szCs w:val="16"/>
-                <w:lang w:eastAsia="es-CO"/>
+                <w:lang w:val="en-US" w:eastAsia="es-CO"/>
               </w:rPr>
               <w:t>25px</w:t>
             </w:r>
@@ -24653,7 +24644,7 @@
                 <w:color w:val="CCCCCC"/>
                 <w:sz w:val="16"/>
                 <w:szCs w:val="16"/>
-                <w:lang w:eastAsia="es-CO"/>
+                <w:lang w:val="en-US" w:eastAsia="es-CO"/>
               </w:rPr>
               <w:t>;</w:t>
             </w:r>
@@ -24667,38 +24658,36 @@
                 <w:color w:val="CCCCCC"/>
                 <w:sz w:val="16"/>
                 <w:szCs w:val="16"/>
-                <w:lang w:eastAsia="es-CO"/>
-              </w:rPr>
-            </w:pPr>
-            <w:r>
-              <w:rPr>
-                <w:rFonts w:ascii="Consolas" w:eastAsia="Times New Roman" w:hAnsi="Consolas" w:cs="Times New Roman"/>
-                <w:color w:val="CCCCCC"/>
-                <w:sz w:val="16"/>
-                <w:szCs w:val="16"/>
-                <w:lang w:eastAsia="es-CO"/>
+                <w:lang w:val="en-US" w:eastAsia="es-CO"/>
+              </w:rPr>
+            </w:pPr>
+            <w:r>
+              <w:rPr>
+                <w:rFonts w:ascii="Consolas" w:eastAsia="Times New Roman" w:hAnsi="Consolas" w:cs="Times New Roman"/>
+                <w:color w:val="CCCCCC"/>
+                <w:sz w:val="16"/>
+                <w:szCs w:val="16"/>
+                <w:lang w:val="en-US" w:eastAsia="es-CO"/>
               </w:rPr>
               <w:t xml:space="preserve">    </w:t>
             </w:r>
-            <w:proofErr w:type="spellStart"/>
             <w:r>
               <w:rPr>
                 <w:rFonts w:ascii="Consolas" w:eastAsia="Times New Roman" w:hAnsi="Consolas" w:cs="Times New Roman"/>
                 <w:color w:val="9CDCFE"/>
                 <w:sz w:val="16"/>
                 <w:szCs w:val="16"/>
-                <w:lang w:eastAsia="es-CO"/>
+                <w:lang w:val="en-US" w:eastAsia="es-CO"/>
               </w:rPr>
               <w:t>width</w:t>
             </w:r>
-            <w:proofErr w:type="spellEnd"/>
-            <w:r>
-              <w:rPr>
-                <w:rFonts w:ascii="Consolas" w:eastAsia="Times New Roman" w:hAnsi="Consolas" w:cs="Times New Roman"/>
-                <w:color w:val="CCCCCC"/>
-                <w:sz w:val="16"/>
-                <w:szCs w:val="16"/>
-                <w:lang w:eastAsia="es-CO"/>
+            <w:r>
+              <w:rPr>
+                <w:rFonts w:ascii="Consolas" w:eastAsia="Times New Roman" w:hAnsi="Consolas" w:cs="Times New Roman"/>
+                <w:color w:val="CCCCCC"/>
+                <w:sz w:val="16"/>
+                <w:szCs w:val="16"/>
+                <w:lang w:val="en-US" w:eastAsia="es-CO"/>
               </w:rPr>
               <w:t xml:space="preserve">: </w:t>
             </w:r>
@@ -24708,7 +24697,7 @@
                 <w:color w:val="B5CEA8"/>
                 <w:sz w:val="16"/>
                 <w:szCs w:val="16"/>
-                <w:lang w:eastAsia="es-CO"/>
+                <w:lang w:val="en-US" w:eastAsia="es-CO"/>
               </w:rPr>
               <w:t>50px</w:t>
             </w:r>
@@ -24718,7 +24707,7 @@
                 <w:color w:val="CCCCCC"/>
                 <w:sz w:val="16"/>
                 <w:szCs w:val="16"/>
-                <w:lang w:eastAsia="es-CO"/>
+                <w:lang w:val="en-US" w:eastAsia="es-CO"/>
               </w:rPr>
               <w:t>;</w:t>
             </w:r>
@@ -32682,7 +32671,6 @@
       <w:pPr>
         <w:ind w:firstLine="708"/>
       </w:pPr>
-      <w:bookmarkStart w:id="12" w:name="_GoBack"/>
       <w:r>
         <w:rPr>
           <w:noProof/>
@@ -32729,7 +32717,6 @@
           </wp:inline>
         </w:drawing>
       </w:r>
-      <w:bookmarkEnd w:id="12"/>
     </w:p>
     <w:p>
       <w:pPr>
@@ -32738,10 +32725,7 @@
       </w:pPr>
       <w:r>
         <w:lastRenderedPageBreak/>
-        <w:t>Importación</w:t>
-      </w:r>
-      <w:r>
-        <w:t xml:space="preserve"> de la base de datos mi_proyecto</w:t>
+        <w:t>Importación de la base de datos mi_proyecto</w:t>
       </w:r>
     </w:p>
     <w:p>
@@ -32904,16 +32888,7 @@
       </w:pPr>
       <w:r>
         <w:lastRenderedPageBreak/>
-        <w:t>Ejecución</w:t>
-      </w:r>
-      <w:r>
-        <w:t xml:space="preserve"> </w:t>
-      </w:r>
-      <w:r>
-        <w:t xml:space="preserve">de la importación </w:t>
-      </w:r>
-      <w:r>
-        <w:t>de la base de datos mi_proyecto</w:t>
+        <w:t>Ejecución de la importación de la base de datos mi_proyecto</w:t>
       </w:r>
     </w:p>
     <w:p>
@@ -32980,10 +32955,7 @@
         <w:ind w:firstLine="708"/>
       </w:pPr>
       <w:r>
-        <w:t>Inserción de mis datos en</w:t>
-      </w:r>
-      <w:r>
-        <w:t xml:space="preserve"> base de datos mi_proyecto</w:t>
+        <w:t>Inserción de mis datos en base de datos mi_proyecto</w:t>
       </w:r>
     </w:p>
     <w:p>
@@ -33045,6 +33017,9 @@
       <w:pPr>
         <w:ind w:firstLine="708"/>
         <w:jc w:val="both"/>
+        <w:rPr>
+          <w:noProof/>
+        </w:rPr>
       </w:pPr>
       <w:r>
         <w:rPr>
@@ -33102,6 +33077,63 @@
     <w:p>
       <w:pPr>
         <w:ind w:firstLine="708"/>
+        <w:jc w:val="both"/>
+      </w:pPr>
+    </w:p>
+    <w:p>
+      <w:pPr>
+        <w:ind w:left="708"/>
+        <w:rPr>
+          <w:b/>
+        </w:rPr>
+      </w:pPr>
+      <w:r>
+        <w:rPr>
+          <w:b/>
+        </w:rPr>
+        <w:t xml:space="preserve">Url del Repositorio: </w:t>
+      </w:r>
+      <w:hyperlink r:id="rId22" w:history="1">
+        <w:r>
+          <w:rPr>
+            <w:rStyle w:val="Hipervnculo"/>
+            <w:b/>
+          </w:rPr>
+          <w:t>Ab</w:t>
+        </w:r>
+        <w:r>
+          <w:rPr>
+            <w:rStyle w:val="Hipervnculo"/>
+            <w:b/>
+          </w:rPr>
+          <w:t>r</w:t>
+        </w:r>
+        <w:r>
+          <w:rPr>
+            <w:rStyle w:val="Hipervnculo"/>
+            <w:b/>
+          </w:rPr>
+          <w:t>ir</w:t>
+        </w:r>
+      </w:hyperlink>
+      <w:r>
+        <w:rPr>
+          <w:b/>
+        </w:rPr>
+        <w:t xml:space="preserve"> </w:t>
+      </w:r>
+      <w:r>
+        <w:rPr>
+          <w:b/>
+        </w:rPr>
+        <w:br/>
+      </w:r>
+      <w:bookmarkStart w:id="12" w:name="_GoBack"/>
+      <w:bookmarkEnd w:id="12"/>
+    </w:p>
+    <w:p>
+      <w:pPr>
+        <w:ind w:firstLine="708"/>
       </w:pPr>
     </w:p>
     <w:p>
@@ -33113,7 +33145,7 @@
     <w:p/>
     <w:p/>
     <w:sectPr>
-      <w:footerReference w:type="default" r:id="rId22"/>
+      <w:footerReference w:type="default" r:id="rId23"/>
       <w:pgSz w:w="12240" w:h="15840"/>
       <w:pgMar w:top="720" w:right="720" w:bottom="720" w:left="720" w:header="708" w:footer="708" w:gutter="0"/>
       <w:pgNumType w:start="1"/>
@@ -35051,7 +35083,7 @@
 </file>
 
 <file path=customXml/itemProps1.xml><?xml version="1.0" encoding="utf-8"?>
-<ds:datastoreItem xmlns:ds="http://schemas.openxmlformats.org/officeDocument/2006/customXml" ds:itemID="{2B1032B0-9B08-4462-B84C-6D49AB7E76C7}">
+<ds:datastoreItem xmlns:ds="http://schemas.openxmlformats.org/officeDocument/2006/customXml" ds:itemID="{DABA662D-9F20-4B56-95E2-7956D8834C56}">
   <ds:schemaRefs>
     <ds:schemaRef ds:uri="http://schemas.openxmlformats.org/officeDocument/2006/bibliography"/>
   </ds:schemaRefs>

</xml_diff>